<commit_message>
works but need more tests
</commit_message>
<xml_diff>
--- a/test.docx
+++ b/test.docx
@@ -5,45 +5,147 @@
     <w:p>
       <w:pPr>
         <w:rPr>
-          <w:color w:val="0000FF"/>
+          <w:rFonts w:ascii="Times New Roman" w:eastAsia="Times New Roman" w:hAnsi="Times New Roman" w:cs="Times New Roman"/>
+          <w:lang w:val="en-US" w:eastAsia="en-GB"/>
         </w:rPr>
       </w:pPr>
       <w:r/>
       <w:r>
         <w:rPr>
+          <w:color w:val="FFFF01"/>
+        </w:rPr>
+        <w:t>R</w:t>
+      </w:r>
+      <w:r>
+        <w:t>o</w:t>
+      </w:r>
+      <w:r>
+        <w:t>m</w:t>
+      </w:r>
+      <w:r>
+        <w:t>a</w:t>
+      </w:r>
+      <w:r>
+        <w:t>n</w:t>
+      </w:r>
+      <w:r>
+        <w:t xml:space="preserve"> </w:t>
+      </w:r>
+      <w:r>
+        <w:t>R</w:t>
+      </w:r>
+      <w:r>
+        <w:rPr>
+          <w:color w:val="FFFF01"/>
+        </w:rPr>
+        <w:t>o</w:t>
+      </w:r>
+      <w:r>
+        <w:t>m</w:t>
+      </w:r>
+      <w:r>
+        <w:t>a</w:t>
+      </w:r>
+      <w:r>
+        <w:t>n</w:t>
+      </w:r>
+      <w:r>
+        <w:t xml:space="preserve"> </w:t>
+      </w:r>
+      <w:r>
+        <w:t>R</w:t>
+      </w:r>
+      <w:r>
+        <w:t>o</w:t>
+      </w:r>
+      <w:r>
+        <w:rPr>
+          <w:color w:val="FFFF01"/>
+        </w:rPr>
+        <w:t>m</w:t>
+      </w:r>
+      <w:r>
+        <w:t>a</w:t>
+      </w:r>
+      <w:r>
+        <w:t>n</w:t>
+      </w:r>
+      <w:r>
+        <w:t xml:space="preserve"> </w:t>
+      </w:r>
+      <w:r>
+        <w:t>R</w:t>
+      </w:r>
+      <w:r>
+        <w:t>o</w:t>
+      </w:r>
+      <w:r>
+        <w:t>m</w:t>
+      </w:r>
+      <w:r>
+        <w:rPr>
+          <w:color w:val="FFFF01"/>
+        </w:rPr>
+        <w:t>a</w:t>
+      </w:r>
+      <w:r>
+        <w:t>n</w:t>
+      </w:r>
+      <w:r>
+        <w:t xml:space="preserve"> </w:t>
+      </w:r>
+    </w:p>
+    <w:p>
+      <w:pPr>
+        <w:rPr>
           <w:color w:val="000000"/>
-        </w:rPr>
-        <w:t>TestRomkawhdwe.</w:t>
-        <w:br/>
-      </w:r>
-      <w:r>
-        <w:rPr>
-          <w:color w:val="1F1E1E"/>
-        </w:rPr>
-        <w:t>r.Jfihwiehfwehefiuwhefiuhweiufhw.</w:t>
-        <w:br/>
-      </w:r>
-      <w:r>
-        <w:rPr>
-          <w:color w:val="3E3C3C"/>
-        </w:rPr>
-        <w:t>ejfhiw.Ehfjibweijfhweiuhfiuwehfiusdhbijfhskjfhjhr.</w:t>
-        <w:br/>
-      </w:r>
-      <w:r>
-        <w:rPr>
-          <w:color w:val="5D5A5A"/>
-        </w:rPr>
-        <w:t>guywqe.Gfbsdjbfs.dbfhjsdbjhfbsdjh.</w:t>
-        <w:br/>
-      </w:r>
-      <w:r>
-        <w:rPr>
-          <w:color w:val="7C7878"/>
-        </w:rPr>
-        <w:t>TestRomkaw</w:t>
-        <w:br/>
-      </w:r>
+          <w:lang w:val="en-US"/>
+        </w:rPr>
+      </w:pPr>
+      <w:r/>
+    </w:p>
+    <w:p>
+      <w:pPr>
+        <w:rPr>
+          <w:color w:val="000000"/>
+        </w:rPr>
+      </w:pPr>
+      <w:r/>
+    </w:p>
+    <w:p>
+      <w:pPr>
+        <w:rPr>
+          <w:color w:val="000000"/>
+        </w:rPr>
+      </w:pPr>
+      <w:r/>
+    </w:p>
+    <w:p>
+      <w:pPr>
+        <w:rPr>
+          <w:color w:val="000000"/>
+        </w:rPr>
+      </w:pPr>
+      <w:r/>
+    </w:p>
+    <w:p>
+      <w:pPr>
+        <w:rPr>
+          <w:color w:val="000000"/>
+        </w:rPr>
+      </w:pPr>
+      <w:r/>
+    </w:p>
+    <w:p>
+      <w:pPr>
+        <w:rPr>
+          <w:color w:val="000000"/>
+        </w:rPr>
+      </w:pPr>
+      <w:r/>
+    </w:p>
+    <w:p>
+      <w:r/>
     </w:p>
     <w:sectPr>
       <w:pgSz w:w="11906" w:h="16838"/>
@@ -477,6 +579,22 @@
     <w:semiHidden/>
     <w:unhideWhenUsed/>
   </w:style>
+  <w:style w:type="character" w:customStyle="1" w:styleId="muxgbd">
+    <w:name w:val="muxgbd"/>
+    <w:basedOn w:val="DefaultParagraphFont"/>
+    <w:rsid w:val="00E00E96"/>
+  </w:style>
+  <w:style w:type="character" w:styleId="Emphasis">
+    <w:name w:val="Emphasis"/>
+    <w:basedOn w:val="DefaultParagraphFont"/>
+    <w:uiPriority w:val="20"/>
+    <w:qFormat/>
+    <w:rsid w:val="00E00E96"/>
+    <w:rPr>
+      <w:i/>
+      <w:iCs/>
+    </w:rPr>
+  </w:style>
 </w:styles>
 </file>
 

</xml_diff>

<commit_message>
works with upper letter
</commit_message>
<xml_diff>
--- a/test.docx
+++ b/test.docx
@@ -77,6 +77,11 @@
       <w:r/>
     </w:p>
     <w:p>
+      <w:pPr>
+        <w:rPr>
+          <w:color w:val="000000" w:themeColor="text1"/>
+        </w:rPr>
+      </w:pPr>
       <w:r/>
       <w:r>
         <w:t>“</w:t>
@@ -89,7 +94,7 @@
       </w:r>
       <w:r>
         <w:rPr>
-          <w:color w:val="FFFF01"/>
+          <w:color w:val="085CA8"/>
         </w:rPr>
         <w:t>р</w:t>
       </w:r>
@@ -119,7 +124,7 @@
       </w:r>
       <w:r>
         <w:rPr>
-          <w:color w:val="FFFF01"/>
+          <w:color w:val="085CA8"/>
         </w:rPr>
         <w:t>о</w:t>
       </w:r>
@@ -146,7 +151,7 @@
       </w:r>
       <w:r>
         <w:rPr>
-          <w:color w:val="FFFF01"/>
+          <w:color w:val="085CA8"/>
         </w:rPr>
         <w:t>м</w:t>
       </w:r>
@@ -173,7 +178,7 @@
       </w:r>
       <w:r>
         <w:rPr>
-          <w:color w:val="FFFF01"/>
+          <w:color w:val="085CA8"/>
         </w:rPr>
         <w:t>а</w:t>
       </w:r>
@@ -212,7 +217,7 @@
       </w:r>
       <w:r>
         <w:rPr>
-          <w:color w:val="FFFF01"/>
+          <w:color w:val="085CA8"/>
         </w:rPr>
         <w:t>з</w:t>
       </w:r>
@@ -242,7 +247,7 @@
       </w:r>
       <w:r>
         <w:rPr>
-          <w:color w:val="FFFF01"/>
+          <w:color w:val="085CA8"/>
         </w:rPr>
         <w:t>е</w:t>
       </w:r>
@@ -269,7 +274,7 @@
       </w:r>
       <w:r>
         <w:rPr>
-          <w:color w:val="FFFF01"/>
+          <w:color w:val="085CA8"/>
         </w:rPr>
         <w:t>б</w:t>
       </w:r>
@@ -332,7 +337,7 @@
       </w:r>
       <w:r>
         <w:rPr>
-          <w:color w:val="FFFF01"/>
+          <w:color w:val="085CA8"/>
         </w:rPr>
         <w:t>е</w:t>
       </w:r>
@@ -368,7 +373,7 @@
       </w:r>
       <w:r>
         <w:rPr>
-          <w:color w:val="FFFF01"/>
+          <w:color w:val="085CA8"/>
         </w:rPr>
         <w:t>с</w:t>
       </w:r>
@@ -413,7 +418,7 @@
       </w:r>
       <w:r>
         <w:rPr>
-          <w:color w:val="FFFF01"/>
+          <w:color w:val="085CA8"/>
         </w:rPr>
         <w:t>т</w:t>
       </w:r>
@@ -915,123 +920,8 @@
     </w:p>
     <w:p>
       <w:r/>
-      <w:r>
-        <w:t xml:space="preserve">Excerpt </w:t>
-      </w:r>
-    </w:p>
-    <w:p>
-      <w:r/>
-      <w:r>
-        <w:t xml:space="preserve">Любовь </w:t>
-      </w:r>
-    </w:p>
-    <w:p>
-      <w:r/>
-      <w:r>
-        <w:t xml:space="preserve">Габриэль </w:t>
-      </w:r>
-    </w:p>
-    <w:p>
-      <w:r/>
-      <w:r>
-        <w:t xml:space="preserve">This </w:t>
-      </w:r>
-    </w:p>
-    <w:p>
-      <w:r/>
-      <w:r>
-        <w:t xml:space="preserve">Excerpt </w:t>
-      </w:r>
-    </w:p>
-    <w:p>
-      <w:r/>
-      <w:r>
-        <w:t xml:space="preserve">Любовь </w:t>
-      </w:r>
-    </w:p>
-    <w:p>
-      <w:r/>
-      <w:r>
-        <w:t xml:space="preserve">Габриэль </w:t>
-      </w:r>
-    </w:p>
-    <w:p>
-      <w:r/>
-      <w:r>
-        <w:t xml:space="preserve">This </w:t>
-      </w:r>
-    </w:p>
-    <w:p>
-      <w:r/>
-    </w:p>
-    <w:p>
-      <w:r/>
-    </w:p>
-    <w:p>
-      <w:r/>
-    </w:p>
-    <w:p>
-      <w:pPr>
-        <w:rPr>
-          <w:color w:val="000000" w:themeColor="text1"/>
-        </w:rPr>
-      </w:pPr>
-      <w:r/>
-    </w:p>
-    <w:p>
-      <w:pPr>
-        <w:rPr>
-          <w:color w:val="000000" w:themeColor="text1"/>
-        </w:rPr>
-      </w:pPr>
-      <w:r/>
-    </w:p>
-    <w:p>
-      <w:pPr>
-        <w:rPr>
-          <w:color w:val="000000" w:themeColor="text1"/>
-        </w:rPr>
-      </w:pPr>
-      <w:r/>
-    </w:p>
-    <w:p>
-      <w:pPr>
-        <w:rPr>
-          <w:color w:val="000000" w:themeColor="text1"/>
-        </w:rPr>
-      </w:pPr>
-      <w:r/>
-    </w:p>
-    <w:p>
-      <w:pPr>
-        <w:rPr>
-          <w:color w:val="000000" w:themeColor="text1"/>
-        </w:rPr>
-      </w:pPr>
-      <w:r/>
-    </w:p>
-    <w:p>
-      <w:pPr>
-        <w:rPr>
-          <w:color w:val="000000"/>
-        </w:rPr>
-      </w:pPr>
-      <w:r/>
-    </w:p>
-    <w:p>
-      <w:pPr>
-        <w:rPr>
-          <w:color w:val="000000"/>
-        </w:rPr>
-      </w:pPr>
-      <w:r/>
-    </w:p>
-    <w:p>
-      <w:pPr>
-        <w:rPr>
-          <w:color w:val="000000"/>
-        </w:rPr>
-      </w:pPr>
+    </w:p>
+    <w:p>
       <w:r/>
     </w:p>
     <w:p>

</xml_diff>